<commit_message>
fixed an issue in my UML where I used 'ability power' in place of 'attack damage' under the dinosaur block.  Reverting this change leads to more clarity
</commit_message>
<xml_diff>
--- a/Robots vs Dinosaurs algorithm.docx
+++ b/Robots vs Dinosaurs algorithm.docx
@@ -173,7 +173,15 @@
       </w:pPr>
       <w:r>
         <w:rPr/>
-        <w:t>Show the user which team won by  utilizing the loop in run game to determine which team ran out of health first</w:t>
+        <w:t xml:space="preserve">Show the user which team won </w:t>
+      </w:r>
+      <w:r>
+        <w:rPr/>
+        <w:t>by utilizing</w:t>
+      </w:r>
+      <w:r>
+        <w:rPr/>
+        <w:t xml:space="preserve"> the loop in run game to determine which team ran out of health first</w:t>
       </w:r>
     </w:p>
     <w:sectPr>

</xml_diff>